<commit_message>
Patenting changes in contract templates
</commit_message>
<xml_diff>
--- a/web/patenting_templates/attachment/attachment.docx
+++ b/web/patenting_templates/attachment/attachment.docx
@@ -43,29 +43,7 @@
           <w:szCs w:val="20"/>
           <w:lang w:val="en-US"/>
         </w:rPr>
-        <w:t>${</w:t>
-      </w:r>
-      <w:proofErr w:type="spellStart"/>
-      <w:r>
-        <w:rPr>
-          <w:rFonts w:ascii="Tahoma" w:hAnsi="Tahoma" w:cs="Tahoma"/>
-          <w:color w:val="000000"/>
-          <w:sz w:val="20"/>
-          <w:szCs w:val="20"/>
-          <w:lang w:val="en-US"/>
-        </w:rPr>
-        <w:t>attachment_number</w:t>
-      </w:r>
-      <w:proofErr w:type="spellEnd"/>
-      <w:r>
-        <w:rPr>
-          <w:rFonts w:ascii="Tahoma" w:hAnsi="Tahoma" w:cs="Tahoma"/>
-          <w:color w:val="000000"/>
-          <w:sz w:val="20"/>
-          <w:szCs w:val="20"/>
-          <w:lang w:val="en-US"/>
-        </w:rPr>
-        <w:t>}</w:t>
+        <w:t>${attachment_number}</w:t>
       </w:r>
     </w:p>
     <w:p>
@@ -98,39 +76,7 @@
           <w:szCs w:val="20"/>
           <w:lang w:val="en-US"/>
         </w:rPr>
-        <w:t>${</w:t>
-      </w:r>
-      <w:proofErr w:type="spellStart"/>
-      <w:r>
-        <w:rPr>
-          <w:rFonts w:ascii="Tahoma" w:hAnsi="Tahoma" w:cs="Tahoma"/>
-          <w:color w:val="000000"/>
-          <w:sz w:val="20"/>
-          <w:szCs w:val="20"/>
-          <w:lang w:val="en-US"/>
-        </w:rPr>
-        <w:t>contract_</w:t>
-      </w:r>
-      <w:r>
-        <w:rPr>
-          <w:rFonts w:ascii="Tahoma" w:hAnsi="Tahoma" w:cs="Tahoma"/>
-          <w:color w:val="000000"/>
-          <w:sz w:val="20"/>
-          <w:szCs w:val="20"/>
-          <w:lang w:val="en-US"/>
-        </w:rPr>
-        <w:t>number</w:t>
-      </w:r>
-      <w:proofErr w:type="spellEnd"/>
-      <w:r>
-        <w:rPr>
-          <w:rFonts w:ascii="Tahoma" w:hAnsi="Tahoma" w:cs="Tahoma"/>
-          <w:color w:val="000000"/>
-          <w:sz w:val="20"/>
-          <w:szCs w:val="20"/>
-          <w:lang w:val="en-US"/>
-        </w:rPr>
-        <w:t>}</w:t>
+        <w:t>${contract_number}</w:t>
       </w:r>
     </w:p>
     <w:p>
@@ -193,29 +139,7 @@
           <w:szCs w:val="18"/>
           <w:lang w:val="uk-UA"/>
         </w:rPr>
-        <w:t>_</w:t>
-      </w:r>
-      <w:proofErr w:type="spellStart"/>
-      <w:r>
-        <w:rPr>
-          <w:rFonts w:ascii="Tahoma" w:hAnsi="Tahoma" w:cs="Tahoma"/>
-          <w:color w:val="000000"/>
-          <w:sz w:val="18"/>
-          <w:szCs w:val="18"/>
-          <w:lang w:val="uk-UA"/>
-        </w:rPr>
-        <w:t>date</w:t>
-      </w:r>
-      <w:proofErr w:type="spellEnd"/>
-      <w:r>
-        <w:rPr>
-          <w:rFonts w:ascii="Tahoma" w:hAnsi="Tahoma" w:cs="Tahoma"/>
-          <w:color w:val="000000"/>
-          <w:sz w:val="18"/>
-          <w:szCs w:val="18"/>
-          <w:lang w:val="uk-UA"/>
-        </w:rPr>
-        <w:t xml:space="preserve">} </w:t>
+        <w:t xml:space="preserve">_date} </w:t>
       </w:r>
       <w:r>
         <w:rPr>
@@ -347,12 +271,13 @@
               <w:snapToGrid w:val="0"/>
               <w:jc w:val="both"/>
               <w:rPr>
+                <w:rFonts w:ascii="Tahoma" w:hAnsi="Tahoma" w:cs="Tahoma"/>
                 <w:lang w:val="en-US"/>
               </w:rPr>
             </w:pPr>
             <w:r>
               <w:rPr>
-                <w:rFonts w:ascii="Arial" w:hAnsi="Arial" w:cs="Arial"/>
+                <w:rFonts w:ascii="Tahoma" w:hAnsi="Tahoma" w:cs="Tahoma"/>
                 <w:color w:val="000000"/>
                 <w:sz w:val="18"/>
                 <w:szCs w:val="18"/>
@@ -362,7 +287,7 @@
             </w:r>
             <w:r>
               <w:rPr>
-                <w:rFonts w:ascii="Arial" w:hAnsi="Arial" w:cs="Arial"/>
+                <w:rFonts w:ascii="Tahoma" w:hAnsi="Tahoma" w:cs="Tahoma"/>
                 <w:color w:val="000000"/>
                 <w:sz w:val="18"/>
                 <w:szCs w:val="18"/>
@@ -372,7 +297,7 @@
             </w:r>
             <w:r>
               <w:rPr>
-                <w:rFonts w:ascii="Arial" w:hAnsi="Arial" w:cs="Arial"/>
+                <w:rFonts w:ascii="Tahoma" w:hAnsi="Tahoma" w:cs="Tahoma"/>
                 <w:color w:val="000000"/>
                 <w:sz w:val="18"/>
                 <w:szCs w:val="18"/>
@@ -382,7 +307,7 @@
             </w:r>
             <w:r>
               <w:rPr>
-                <w:rFonts w:ascii="Arial" w:hAnsi="Arial" w:cs="Arial"/>
+                <w:rFonts w:ascii="Tahoma" w:hAnsi="Tahoma" w:cs="Tahoma"/>
                 <w:color w:val="000000"/>
                 <w:sz w:val="18"/>
                 <w:szCs w:val="18"/>
@@ -392,35 +317,13 @@
             </w:r>
             <w:r>
               <w:rPr>
-                <w:rFonts w:ascii="Arial" w:hAnsi="Arial" w:cs="Arial"/>
+                <w:rFonts w:ascii="Tahoma" w:hAnsi="Tahoma" w:cs="Tahoma"/>
                 <w:color w:val="000000"/>
                 <w:sz w:val="18"/>
                 <w:szCs w:val="18"/>
                 <w:lang w:val="en-US"/>
               </w:rPr>
-              <w:t>${</w:t>
-            </w:r>
-            <w:proofErr w:type="spellStart"/>
-            <w:r>
-              <w:rPr>
-                <w:rFonts w:ascii="Arial" w:hAnsi="Arial" w:cs="Arial"/>
-                <w:color w:val="000000"/>
-                <w:sz w:val="18"/>
-                <w:szCs w:val="18"/>
-                <w:lang w:val="en-US"/>
-              </w:rPr>
-              <w:t>second_name</w:t>
-            </w:r>
-            <w:proofErr w:type="spellEnd"/>
-            <w:r>
-              <w:rPr>
-                <w:rFonts w:ascii="Arial" w:hAnsi="Arial" w:cs="Arial"/>
-                <w:color w:val="000000"/>
-                <w:sz w:val="18"/>
-                <w:szCs w:val="18"/>
-                <w:lang w:val="en-US"/>
-              </w:rPr>
-              <w:t>}</w:t>
+              <w:t>${second_name}</w:t>
             </w:r>
           </w:p>
         </w:tc>
@@ -492,29 +395,7 @@
                 <w:szCs w:val="18"/>
                 <w:lang w:val="en-US"/>
               </w:rPr>
-              <w:t>${</w:t>
-            </w:r>
-            <w:proofErr w:type="spellStart"/>
-            <w:r>
-              <w:rPr>
-                <w:rFonts w:ascii="Tahoma" w:hAnsi="Tahoma" w:cs="Tahoma"/>
-                <w:color w:val="000000"/>
-                <w:sz w:val="18"/>
-                <w:szCs w:val="18"/>
-                <w:lang w:val="en-US"/>
-              </w:rPr>
-              <w:t>customer_address</w:t>
-            </w:r>
-            <w:proofErr w:type="spellEnd"/>
-            <w:r>
-              <w:rPr>
-                <w:rFonts w:ascii="Tahoma" w:hAnsi="Tahoma" w:cs="Tahoma"/>
-                <w:color w:val="000000"/>
-                <w:sz w:val="18"/>
-                <w:szCs w:val="18"/>
-                <w:lang w:val="en-US"/>
-              </w:rPr>
-              <w:t>}</w:t>
+              <w:t>${customer_address}</w:t>
             </w:r>
           </w:p>
         </w:tc>
@@ -583,6 +464,7 @@
             <w:pPr>
               <w:jc w:val="both"/>
               <w:rPr>
+                <w:rFonts w:ascii="Tahoma" w:hAnsi="Tahoma" w:cs="Tahoma"/>
                 <w:sz w:val="56"/>
                 <w:szCs w:val="56"/>
                 <w:lang w:val="uk-UA"/>
@@ -628,29 +510,7 @@
                 <w:szCs w:val="18"/>
                 <w:lang w:val="en-US"/>
               </w:rPr>
-              <w:t>${</w:t>
-            </w:r>
-            <w:proofErr w:type="spellStart"/>
-            <w:r>
-              <w:rPr>
-                <w:rFonts w:ascii="Tahoma" w:hAnsi="Tahoma" w:cs="Tahoma"/>
-                <w:b/>
-                <w:sz w:val="18"/>
-                <w:szCs w:val="18"/>
-                <w:lang w:val="en-US"/>
-              </w:rPr>
-              <w:t>trademark_classes</w:t>
-            </w:r>
-            <w:proofErr w:type="spellEnd"/>
-            <w:r>
-              <w:rPr>
-                <w:rFonts w:ascii="Tahoma" w:hAnsi="Tahoma" w:cs="Tahoma"/>
-                <w:b/>
-                <w:sz w:val="18"/>
-                <w:szCs w:val="18"/>
-                <w:lang w:val="en-US"/>
-              </w:rPr>
-              <w:t>}</w:t>
+              <w:t>${trademark_classes}</w:t>
             </w:r>
           </w:p>
         </w:tc>
@@ -668,8 +528,6 @@
                 <w:lang w:val="uk-UA"/>
               </w:rPr>
             </w:pPr>
-            <w:bookmarkStart w:id="0" w:name="_GoBack"/>
-            <w:bookmarkEnd w:id="0"/>
           </w:p>
         </w:tc>
       </w:tr>
@@ -936,7 +794,7 @@
                 <w:color w:val="000000"/>
                 <w:sz w:val="18"/>
                 <w:szCs w:val="18"/>
-                <w:lang w:val="uk-UA"/>
+                <w:lang w:val="en-US"/>
               </w:rPr>
             </w:pPr>
             <w:r>
@@ -986,10 +844,13 @@
                 <w:szCs w:val="18"/>
                 <w:lang w:val="en-US"/>
               </w:rPr>
-              <w:t>${</w:t>
-            </w:r>
-            <w:proofErr w:type="spellStart"/>
-            <w:r>
+              <w:t>${customer_short_name}</w:t>
+            </w:r>
+          </w:p>
+          <w:p>
+            <w:pPr>
+              <w:autoSpaceDE w:val="0"/>
+              <w:ind w:left="360"/>
               <w:rPr>
                 <w:rFonts w:ascii="Tahoma" w:hAnsi="Tahoma" w:cs="Tahoma"/>
                 <w:b/>
@@ -1000,10 +861,12 @@
                 <w:szCs w:val="18"/>
                 <w:lang w:val="en-US"/>
               </w:rPr>
-              <w:t>customer_short_name</w:t>
-            </w:r>
-            <w:proofErr w:type="spellEnd"/>
-            <w:r>
+            </w:pPr>
+          </w:p>
+          <w:p>
+            <w:pPr>
+              <w:autoSpaceDE w:val="0"/>
+              <w:ind w:left="360"/>
               <w:rPr>
                 <w:rFonts w:ascii="Tahoma" w:hAnsi="Tahoma" w:cs="Tahoma"/>
                 <w:b/>
@@ -1012,10 +875,11 @@
                 <w:color w:val="000000"/>
                 <w:sz w:val="18"/>
                 <w:szCs w:val="18"/>
-                <w:lang w:val="en-US"/>
-              </w:rPr>
-              <w:t>}</w:t>
-            </w:r>
+                <w:lang w:val="uk-UA"/>
+              </w:rPr>
+            </w:pPr>
+            <w:bookmarkStart w:id="0" w:name="_GoBack"/>
+            <w:bookmarkEnd w:id="0"/>
           </w:p>
           <w:p>
             <w:pPr>
@@ -1138,22 +1002,23 @@
                 <w:rFonts w:ascii="Tahoma" w:hAnsi="Tahoma" w:cs="Tahoma"/>
                 <w:b/>
                 <w:bCs/>
-                <w:color w:val="000000"/>
-                <w:sz w:val="18"/>
-                <w:szCs w:val="18"/>
-                <w:lang w:val="uk-UA"/>
-              </w:rPr>
-            </w:pPr>
-            <w:r>
-              <w:rPr>
-                <w:rFonts w:ascii="Tahoma" w:hAnsi="Tahoma" w:cs="Tahoma"/>
-                <w:bCs/>
                 <w:iCs/>
                 <w:color w:val="000000"/>
                 <w:sz w:val="18"/>
                 <w:szCs w:val="18"/>
                 <w:lang w:val="uk-UA"/>
               </w:rPr>
+            </w:pPr>
+            <w:r>
+              <w:rPr>
+                <w:rFonts w:ascii="Tahoma" w:hAnsi="Tahoma" w:cs="Tahoma"/>
+                <w:bCs/>
+                <w:iCs/>
+                <w:color w:val="000000"/>
+                <w:sz w:val="18"/>
+                <w:szCs w:val="18"/>
+                <w:lang w:val="uk-UA"/>
+              </w:rPr>
               <w:t>___________________________</w:t>
             </w:r>
             <w:r>
@@ -1179,9 +1044,8 @@
                 <w:szCs w:val="18"/>
                 <w:lang w:val="en-US"/>
               </w:rPr>
-              <w:t>${</w:t>
-            </w:r>
-            <w:proofErr w:type="spellStart"/>
+              <w:t>${our_short_name}</w:t>
+            </w:r>
             <w:r>
               <w:rPr>
                 <w:rFonts w:ascii="Tahoma" w:hAnsi="Tahoma" w:cs="Tahoma"/>
@@ -1191,12 +1055,15 @@
                 <w:color w:val="000000"/>
                 <w:sz w:val="18"/>
                 <w:szCs w:val="18"/>
-                <w:lang w:val="en-US"/>
-              </w:rPr>
-              <w:t>our_short_name</w:t>
-            </w:r>
-            <w:proofErr w:type="spellEnd"/>
-            <w:r>
+                <w:lang w:val="uk-UA"/>
+              </w:rPr>
+              <w:t xml:space="preserve"> </w:t>
+            </w:r>
+          </w:p>
+          <w:p>
+            <w:pPr>
+              <w:autoSpaceDE w:val="0"/>
+              <w:ind w:left="360"/>
               <w:rPr>
                 <w:rFonts w:ascii="Tahoma" w:hAnsi="Tahoma" w:cs="Tahoma"/>
                 <w:b/>
@@ -1205,11 +1072,14 @@
                 <w:color w:val="000000"/>
                 <w:sz w:val="18"/>
                 <w:szCs w:val="18"/>
-                <w:lang w:val="en-US"/>
-              </w:rPr>
-              <w:t>}</w:t>
-            </w:r>
-            <w:r>
+                <w:lang w:val="uk-UA"/>
+              </w:rPr>
+            </w:pPr>
+          </w:p>
+          <w:p>
+            <w:pPr>
+              <w:autoSpaceDE w:val="0"/>
+              <w:ind w:left="360"/>
               <w:rPr>
                 <w:rFonts w:ascii="Tahoma" w:hAnsi="Tahoma" w:cs="Tahoma"/>
                 <w:b/>
@@ -1220,8 +1090,22 @@
                 <w:szCs w:val="18"/>
                 <w:lang w:val="uk-UA"/>
               </w:rPr>
-              <w:t xml:space="preserve"> </w:t>
-            </w:r>
+            </w:pPr>
+          </w:p>
+          <w:p>
+            <w:pPr>
+              <w:autoSpaceDE w:val="0"/>
+              <w:ind w:left="360"/>
+              <w:rPr>
+                <w:rFonts w:ascii="Tahoma" w:hAnsi="Tahoma" w:cs="Tahoma"/>
+                <w:b/>
+                <w:bCs/>
+                <w:color w:val="000000"/>
+                <w:sz w:val="18"/>
+                <w:szCs w:val="18"/>
+                <w:lang w:val="uk-UA"/>
+              </w:rPr>
+            </w:pPr>
             <w:r>
               <w:rPr>
                 <w:rFonts w:ascii="Tahoma" w:hAnsi="Tahoma" w:cs="Tahoma"/>
@@ -1244,7 +1128,7 @@
           <w:rFonts w:ascii="Tahoma" w:hAnsi="Tahoma" w:cs="Tahoma"/>
           <w:sz w:val="18"/>
           <w:szCs w:val="18"/>
-          <w:lang w:val="uk-UA"/>
+          <w:lang w:val="en-US"/>
         </w:rPr>
       </w:pPr>
     </w:p>

</xml_diff>